<commit_message>
Ajout classe de test BO
</commit_message>
<xml_diff>
--- a/Schema.docx
+++ b/Schema.docx
@@ -4,7 +4,7 @@
   <w:body>
     <w:p>
       <w:pPr>
-        <w:pStyle w:val="Heading1"/>
+        <w:pStyle w:val="Titre1"/>
         <w:rPr>
           <w:lang w:val="en-US"/>
         </w:rPr>
@@ -987,39 +987,39 @@
     </w:p>
     <w:p>
       <w:pPr>
-        <w:pStyle w:val="Heading1"/>
-        <w:rPr>
-          <w:lang w:val="en-US"/>
-        </w:rPr>
-      </w:pPr>
-    </w:p>
-    <w:p>
-      <w:pPr>
-        <w:pStyle w:val="Heading1"/>
-        <w:rPr>
-          <w:lang w:val="en-US"/>
-        </w:rPr>
-      </w:pPr>
-    </w:p>
-    <w:p>
-      <w:pPr>
-        <w:pStyle w:val="Heading1"/>
-        <w:rPr>
-          <w:lang w:val="en-US"/>
-        </w:rPr>
-      </w:pPr>
-    </w:p>
-    <w:p>
-      <w:pPr>
-        <w:pStyle w:val="Heading1"/>
-        <w:rPr>
-          <w:lang w:val="en-US"/>
-        </w:rPr>
-      </w:pPr>
-    </w:p>
-    <w:p>
-      <w:pPr>
-        <w:pStyle w:val="Heading1"/>
+        <w:pStyle w:val="Titre1"/>
+        <w:rPr>
+          <w:lang w:val="en-US"/>
+        </w:rPr>
+      </w:pPr>
+    </w:p>
+    <w:p>
+      <w:pPr>
+        <w:pStyle w:val="Titre1"/>
+        <w:rPr>
+          <w:lang w:val="en-US"/>
+        </w:rPr>
+      </w:pPr>
+    </w:p>
+    <w:p>
+      <w:pPr>
+        <w:pStyle w:val="Titre1"/>
+        <w:rPr>
+          <w:lang w:val="en-US"/>
+        </w:rPr>
+      </w:pPr>
+    </w:p>
+    <w:p>
+      <w:pPr>
+        <w:pStyle w:val="Titre1"/>
+        <w:rPr>
+          <w:lang w:val="en-US"/>
+        </w:rPr>
+      </w:pPr>
+    </w:p>
+    <w:p>
+      <w:pPr>
+        <w:pStyle w:val="Titre1"/>
         <w:rPr>
           <w:lang w:val="en-US"/>
         </w:rPr>
@@ -1144,13 +1144,7 @@
                               <w:rPr>
                                 <w:lang w:val="en-US"/>
                               </w:rPr>
-                              <w:t xml:space="preserve">: </w:t>
-                            </w:r>
-                            <w:r>
-                              <w:rPr>
-                                <w:lang w:val="en-US"/>
-                              </w:rPr>
-                              <w:t>Integer</w:t>
+                              <w:t>: Integer</w:t>
                             </w:r>
                           </w:p>
                         </w:txbxContent>
@@ -1251,13 +1245,7 @@
                         <w:rPr>
                           <w:lang w:val="en-US"/>
                         </w:rPr>
-                        <w:t xml:space="preserve">: </w:t>
-                      </w:r>
-                      <w:r>
-                        <w:rPr>
-                          <w:lang w:val="en-US"/>
-                        </w:rPr>
-                        <w:t>Integer</w:t>
+                        <w:t>: Integer</w:t>
                       </w:r>
                     </w:p>
                   </w:txbxContent>
@@ -3031,7 +3019,7 @@
     </w:p>
     <w:p>
       <w:pPr>
-        <w:pStyle w:val="Heading1"/>
+        <w:pStyle w:val="Titre1"/>
         <w:rPr>
           <w:lang w:val="en-US"/>
         </w:rPr>
@@ -4681,7 +4669,7 @@
         <mc:AlternateContent>
           <mc:Choice Requires="wps">
             <w:drawing>
-              <wp:anchor distT="0" distB="0" distL="114300" distR="114300" simplePos="0" relativeHeight="251694080" behindDoc="0" locked="0" layoutInCell="1" allowOverlap="1" wp14:anchorId="2D21F870" wp14:editId="10CB774B">
+              <wp:anchor distT="0" distB="0" distL="114300" distR="114300" simplePos="0" relativeHeight="251694080" behindDoc="0" locked="0" layoutInCell="1" allowOverlap="1" wp14:anchorId="2D21F870" wp14:editId="124AC9B7">
                 <wp:simplePos x="0" y="0"/>
                 <wp:positionH relativeFrom="margin">
                   <wp:align>left</wp:align>
@@ -4689,8 +4677,8 @@
                 <wp:positionV relativeFrom="paragraph">
                   <wp:posOffset>81709</wp:posOffset>
                 </wp:positionV>
-                <wp:extent cx="4011839" cy="3838832"/>
-                <wp:effectExtent l="0" t="0" r="27305" b="28575"/>
+                <wp:extent cx="4011839" cy="4305868"/>
+                <wp:effectExtent l="0" t="0" r="27305" b="19050"/>
                 <wp:wrapNone/>
                 <wp:docPr id="24" name="Zone de texte 24"/>
                 <wp:cNvGraphicFramePr/>
@@ -4701,7 +4689,7 @@
                       <wps:spPr>
                         <a:xfrm>
                           <a:off x="0" y="0"/>
-                          <a:ext cx="4011839" cy="3838832"/>
+                          <a:ext cx="4011839" cy="4305868"/>
                         </a:xfrm>
                         <a:prstGeom prst="rect">
                           <a:avLst/>
@@ -4872,6 +4860,21 @@
                                 <w:szCs w:val="16"/>
                               </w:rPr>
                               <w:t>Contraintes</w:t>
+                            </w:r>
+                          </w:p>
+                          <w:p>
+                            <w:pPr>
+                              <w:rPr>
+                                <w:sz w:val="16"/>
+                                <w:szCs w:val="16"/>
+                              </w:rPr>
+                            </w:pPr>
+                            <w:r>
+                              <w:rPr>
+                                <w:sz w:val="16"/>
+                                <w:szCs w:val="16"/>
+                              </w:rPr>
+                              <w:t>-L’utilisateur qui vend l’article ne peut enchérir sur son article</w:t>
                             </w:r>
                           </w:p>
                           <w:p>
@@ -5011,7 +5014,7 @@
           </mc:Choice>
           <mc:Fallback>
             <w:pict>
-              <v:shape w14:anchorId="2D21F870" id="Zone de texte 24" o:spid="_x0000_s1033" type="#_x0000_t202" style="position:absolute;margin-left:0;margin-top:6.45pt;width:315.9pt;height:302.25pt;z-index:251694080;visibility:visible;mso-wrap-style:square;mso-height-percent:0;mso-wrap-distance-left:9pt;mso-wrap-distance-top:0;mso-wrap-distance-right:9pt;mso-wrap-distance-bottom:0;mso-position-horizontal:left;mso-position-horizontal-relative:margin;mso-position-vertical:absolute;mso-position-vertical-relative:text;mso-height-percent:0;mso-height-relative:margin;v-text-anchor:top" o:gfxdata="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" fillcolor="white [3201]" strokeweight=".5pt">
+              <v:shape w14:anchorId="2D21F870" id="Zone de texte 24" o:spid="_x0000_s1033" type="#_x0000_t202" style="position:absolute;margin-left:0;margin-top:6.45pt;width:315.9pt;height:339.05pt;z-index:251694080;visibility:visible;mso-wrap-style:square;mso-height-percent:0;mso-wrap-distance-left:9pt;mso-wrap-distance-top:0;mso-wrap-distance-right:9pt;mso-wrap-distance-bottom:0;mso-position-horizontal:left;mso-position-horizontal-relative:margin;mso-position-vertical:absolute;mso-position-vertical-relative:text;mso-height-percent:0;mso-height-relative:margin;v-text-anchor:top" o:gfxdata="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" fillcolor="white [3201]" strokeweight=".5pt">
                 <v:textbox>
                   <w:txbxContent>
                     <w:p>
@@ -5169,6 +5172,21 @@
                           <w:szCs w:val="16"/>
                         </w:rPr>
                         <w:t>Contraintes</w:t>
+                      </w:r>
+                    </w:p>
+                    <w:p>
+                      <w:pPr>
+                        <w:rPr>
+                          <w:sz w:val="16"/>
+                          <w:szCs w:val="16"/>
+                        </w:rPr>
+                      </w:pPr>
+                      <w:r>
+                        <w:rPr>
+                          <w:sz w:val="16"/>
+                          <w:szCs w:val="16"/>
+                        </w:rPr>
+                        <w:t>-L’utilisateur qui vend l’article ne peut enchérir sur son article</w:t>
                       </w:r>
                     </w:p>
                     <w:p>
@@ -6043,7 +6061,7 @@
     <w:p>
       <w:pPr>
         <w:rPr>
-          <w:rStyle w:val="Heading1Char"/>
+          <w:rStyle w:val="Titre1Car"/>
           <w:lang w:val="en-US"/>
         </w:rPr>
       </w:pPr>
@@ -6376,7 +6394,7 @@
       </w:r>
       <w:r>
         <w:rPr>
-          <w:rStyle w:val="Heading1Char"/>
+          <w:rStyle w:val="Titre1Car"/>
           <w:lang w:val="en-US"/>
         </w:rPr>
         <w:t>Package DAL</w:t>
@@ -7417,19 +7435,7 @@
                               <w:rPr>
                                 <w:lang w:val="en-US"/>
                               </w:rPr>
-                              <w:t xml:space="preserve">+Interface: </w:t>
-                            </w:r>
-                            <w:r>
-                              <w:rPr>
-                                <w:lang w:val="en-US"/>
-                              </w:rPr>
-                              <w:t>Retrait</w:t>
-                            </w:r>
-                            <w:r>
-                              <w:rPr>
-                                <w:lang w:val="en-US"/>
-                              </w:rPr>
-                              <w:t xml:space="preserve">DAO: (CRUD: </w:t>
+                              <w:t xml:space="preserve">+Interface: RetraitDAO: (CRUD: </w:t>
                             </w:r>
                             <w:r>
                               <w:rPr>
@@ -7647,19 +7653,7 @@
                         <w:rPr>
                           <w:lang w:val="en-US"/>
                         </w:rPr>
-                        <w:t xml:space="preserve">+Interface: </w:t>
-                      </w:r>
-                      <w:r>
-                        <w:rPr>
-                          <w:lang w:val="en-US"/>
-                        </w:rPr>
-                        <w:t>Retrait</w:t>
-                      </w:r>
-                      <w:r>
-                        <w:rPr>
-                          <w:lang w:val="en-US"/>
-                        </w:rPr>
-                        <w:t xml:space="preserve">DAO: (CRUD: </w:t>
+                        <w:t xml:space="preserve">+Interface: RetraitDAO: (CRUD: </w:t>
                       </w:r>
                       <w:r>
                         <w:rPr>
@@ -7967,19 +7961,7 @@
                               <w:rPr>
                                 <w:lang w:val="en-US"/>
                               </w:rPr>
-                              <w:t xml:space="preserve">+Interface: </w:t>
-                            </w:r>
-                            <w:r>
-                              <w:rPr>
-                                <w:lang w:val="en-US"/>
-                              </w:rPr>
-                              <w:t>Categorie</w:t>
-                            </w:r>
-                            <w:r>
-                              <w:rPr>
-                                <w:lang w:val="en-US"/>
-                              </w:rPr>
-                              <w:t xml:space="preserve">DAO: (CRUD: </w:t>
+                              <w:t xml:space="preserve">+Interface: CategorieDAO: (CRUD: </w:t>
                             </w:r>
                             <w:r>
                               <w:rPr>
@@ -8197,19 +8179,7 @@
                         <w:rPr>
                           <w:lang w:val="en-US"/>
                         </w:rPr>
-                        <w:t xml:space="preserve">+Interface: </w:t>
-                      </w:r>
-                      <w:r>
-                        <w:rPr>
-                          <w:lang w:val="en-US"/>
-                        </w:rPr>
-                        <w:t>Categorie</w:t>
-                      </w:r>
-                      <w:r>
-                        <w:rPr>
-                          <w:lang w:val="en-US"/>
-                        </w:rPr>
-                        <w:t xml:space="preserve">DAO: (CRUD: </w:t>
+                        <w:t xml:space="preserve">+Interface: CategorieDAO: (CRUD: </w:t>
                       </w:r>
                       <w:r>
                         <w:rPr>
@@ -8538,13 +8508,13 @@
       </w:r>
       <w:r>
         <w:rPr>
-          <w:rStyle w:val="Heading1Char"/>
+          <w:rStyle w:val="Titre1Car"/>
         </w:rPr>
         <w:t>Classe</w:t>
       </w:r>
       <w:r>
         <w:rPr>
-          <w:rStyle w:val="Heading1Char"/>
+          <w:rStyle w:val="Titre1Car"/>
         </w:rPr>
         <w:t xml:space="preserve"> IHM (Interface Humain Machine)</w:t>
       </w:r>
@@ -9383,6 +9353,7 @@
     <w:lsdException w:name="HTML Sample" w:semiHidden="1" w:unhideWhenUsed="1"/>
     <w:lsdException w:name="HTML Typewriter" w:semiHidden="1" w:unhideWhenUsed="1"/>
     <w:lsdException w:name="HTML Variable" w:semiHidden="1" w:unhideWhenUsed="1"/>
+    <w:lsdException w:name="Normal Table" w:semiHidden="1" w:unhideWhenUsed="1"/>
     <w:lsdException w:name="annotation subject" w:semiHidden="1" w:unhideWhenUsed="1"/>
     <w:lsdException w:name="No List" w:semiHidden="1" w:unhideWhenUsed="1"/>
     <w:lsdException w:name="Outline List 1" w:semiHidden="1" w:unhideWhenUsed="1"/>
@@ -9425,8 +9396,11 @@
     <w:lsdException w:name="Table Contemporary" w:semiHidden="1" w:unhideWhenUsed="1"/>
     <w:lsdException w:name="Table Elegant" w:semiHidden="1" w:unhideWhenUsed="1"/>
     <w:lsdException w:name="Table Professional" w:semiHidden="1" w:unhideWhenUsed="1"/>
+    <w:lsdException w:name="Table Subtle 1" w:semiHidden="1" w:unhideWhenUsed="1"/>
     <w:lsdException w:name="Table Subtle 2" w:semiHidden="1" w:unhideWhenUsed="1"/>
     <w:lsdException w:name="Table Web 1" w:semiHidden="1" w:unhideWhenUsed="1"/>
+    <w:lsdException w:name="Table Web 2" w:semiHidden="1" w:unhideWhenUsed="1"/>
+    <w:lsdException w:name="Table Web 3" w:semiHidden="1" w:unhideWhenUsed="1"/>
     <w:lsdException w:name="Balloon Text" w:semiHidden="1" w:unhideWhenUsed="1"/>
     <w:lsdException w:name="Table Grid" w:uiPriority="39"/>
     <w:lsdException w:name="Table Theme" w:semiHidden="1" w:unhideWhenUsed="1"/>
@@ -9658,11 +9632,11 @@
       <w:lang w:val="fr-FR"/>
     </w:rPr>
   </w:style>
-  <w:style w:type="paragraph" w:styleId="Heading1">
+  <w:style w:type="paragraph" w:styleId="Titre1">
     <w:name w:val="heading 1"/>
     <w:basedOn w:val="Normal"/>
     <w:next w:val="Normal"/>
-    <w:link w:val="Heading1Char"/>
+    <w:link w:val="Titre1Car"/>
     <w:uiPriority w:val="9"/>
     <w:qFormat/>
     <w:rsid w:val="00435E5A"/>
@@ -9679,12 +9653,13 @@
       <w:szCs w:val="32"/>
     </w:rPr>
   </w:style>
-  <w:style w:type="character" w:default="1" w:styleId="DefaultParagraphFont">
+  <w:style w:type="character" w:default="1" w:styleId="Policepardfaut">
     <w:name w:val="Default Paragraph Font"/>
     <w:uiPriority w:val="1"/>
+    <w:semiHidden/>
     <w:unhideWhenUsed/>
   </w:style>
-  <w:style w:type="table" w:default="1" w:styleId="TableNormal">
+  <w:style w:type="table" w:default="1" w:styleId="TableauNormal">
     <w:name w:val="Normal Table"/>
     <w:uiPriority w:val="99"/>
     <w:semiHidden/>
@@ -9699,7 +9674,7 @@
       </w:tblCellMar>
     </w:tblPr>
   </w:style>
-  <w:style w:type="numbering" w:default="1" w:styleId="NoList">
+  <w:style w:type="numbering" w:default="1" w:styleId="Aucuneliste">
     <w:name w:val="No List"/>
     <w:uiPriority w:val="99"/>
     <w:semiHidden/>
@@ -9707,13 +9682,13 @@
   </w:style>
   <w:style w:type="character" w:customStyle="1" w:styleId="latin12compacttimestamp-38a8ou">
     <w:name w:val="latin12compacttimestamp-38a8ou"/>
-    <w:basedOn w:val="DefaultParagraphFont"/>
+    <w:basedOn w:val="Policepardfaut"/>
     <w:rsid w:val="00420317"/>
   </w:style>
-  <w:style w:type="character" w:customStyle="1" w:styleId="Heading1Char">
-    <w:name w:val="Heading 1 Char"/>
-    <w:basedOn w:val="DefaultParagraphFont"/>
-    <w:link w:val="Heading1"/>
+  <w:style w:type="character" w:customStyle="1" w:styleId="Titre1Car">
+    <w:name w:val="Titre 1 Car"/>
+    <w:basedOn w:val="Policepardfaut"/>
+    <w:link w:val="Titre1"/>
     <w:uiPriority w:val="9"/>
     <w:rsid w:val="00435E5A"/>
     <w:rPr>

</xml_diff>